<commit_message>
changed first docx and write
</commit_message>
<xml_diff>
--- a/first.docx
+++ b/first.docx
@@ -3,8 +3,26 @@
 <w:document xmlns:ve="http://schemas.openxmlformats.org/markup-compatibility/2006" xmlns:o="urn:schemas-microsoft-com:office:office" xmlns:r="http://schemas.openxmlformats.org/officeDocument/2006/relationships" xmlns:m="http://schemas.openxmlformats.org/officeDocument/2006/math" xmlns:v="urn:schemas-microsoft-com:vml" xmlns:wp="http://schemas.openxmlformats.org/drawingml/2006/wordprocessingDrawing" xmlns:w10="urn:schemas-microsoft-com:office:word" xmlns:w="http://schemas.openxmlformats.org/wordprocessingml/2006/main" xmlns:wne="http://schemas.microsoft.com/office/word/2006/wordml">
   <w:body>
     <w:p>
+      <w:pPr>
+        <w:tabs>
+          <w:tab w:val="left" w:pos="3612"/>
+        </w:tabs>
+      </w:pPr>
       <w:r>
         <w:t>Changed by Asad Javed</w:t>
+      </w:r>
+      <w:r>
+        <w:tab/>
+      </w:r>
+    </w:p>
+    <w:p>
+      <w:pPr>
+        <w:tabs>
+          <w:tab w:val="left" w:pos="3612"/>
+        </w:tabs>
+      </w:pPr>
+      <w:r>
+        <w:t>Changed by second commit</w:t>
       </w:r>
     </w:p>
     <w:sectPr>
@@ -176,6 +194,7 @@
   <w:style w:type="paragraph" w:default="1" w:styleId="Normal">
     <w:name w:val="Normal"/>
     <w:qFormat/>
+    <w:rsid w:val="00C64938"/>
   </w:style>
   <w:style w:type="character" w:default="1" w:styleId="DefaultParagraphFont">
     <w:name w:val="Default Paragraph Font"/>

</xml_diff>